<commit_message>
Improved UL | Shell of classes created
</commit_message>
<xml_diff>
--- a/calendar_class_ul.docx
+++ b/calendar_class_ul.docx
@@ -9,16 +9,22 @@
         <w:tblLook w:val="04A0" w:firstRow="1" w:lastRow="0" w:firstColumn="1" w:lastColumn="0" w:noHBand="0" w:noVBand="1"/>
       </w:tblPr>
       <w:tblGrid>
-        <w:gridCol w:w="2335"/>
+        <w:gridCol w:w="3055"/>
       </w:tblGrid>
       <w:tr>
         <w:tc>
           <w:tcPr>
-            <w:tcW w:w="2335" w:type="dxa"/>
+            <w:tcW w:w="3055" w:type="dxa"/>
           </w:tcPr>
           <w:p>
             <w:r>
-              <w:t>Class: Calendar</w:t>
+              <w:rPr>
+                <w:b/>
+              </w:rPr>
+              <w:t>Class</w:t>
+            </w:r>
+            <w:r>
+              <w:t>: Calendar</w:t>
             </w:r>
           </w:p>
         </w:tc>
@@ -26,36 +32,63 @@
       <w:tr>
         <w:tc>
           <w:tcPr>
-            <w:tcW w:w="2335" w:type="dxa"/>
+            <w:tcW w:w="3055" w:type="dxa"/>
           </w:tcPr>
           <w:p>
             <w:r>
-              <w:t>Instance Variables:</w:t>
-            </w:r>
-          </w:p>
-          <w:p>
-            <w:r>
-              <w:t>Int month</w:t>
-            </w:r>
-          </w:p>
-          <w:p>
-            <w:r>
-              <w:t>Int date_num</w:t>
-            </w:r>
-          </w:p>
-          <w:p>
-            <w:r>
-              <w:t>Char day</w:t>
-            </w:r>
-          </w:p>
-          <w:p>
-            <w:r>
-              <w:t>Int year</w:t>
-            </w:r>
-          </w:p>
-          <w:p>
-            <w:r>
-              <w:t>Calendar[][]</w:t>
+              <w:t>Instance Variables</w:t>
+            </w:r>
+            <w:r>
+              <w:t xml:space="preserve"> (private)</w:t>
+            </w:r>
+            <w:r>
+              <w:t>:</w:t>
+            </w:r>
+          </w:p>
+          <w:p>
+            <w:r>
+              <w:t>i</w:t>
+            </w:r>
+            <w:r>
+              <w:t>nt month</w:t>
+            </w:r>
+          </w:p>
+          <w:p>
+            <w:r>
+              <w:t>i</w:t>
+            </w:r>
+            <w:r>
+              <w:t>nt date_num</w:t>
+            </w:r>
+          </w:p>
+          <w:p>
+            <w:r>
+              <w:t>char week[8]</w:t>
+            </w:r>
+          </w:p>
+          <w:p>
+            <w:r>
+              <w:t>i</w:t>
+            </w:r>
+            <w:r>
+              <w:t>nt year</w:t>
+            </w:r>
+          </w:p>
+          <w:p>
+            <w:r>
+              <w:t>Calendar[</w:t>
+            </w:r>
+            <w:r>
+              <w:t>8</w:t>
+            </w:r>
+            <w:r>
+              <w:t>][</w:t>
+            </w:r>
+            <w:r>
+              <w:t>6</w:t>
+            </w:r>
+            <w:r>
+              <w:t>]</w:t>
             </w:r>
           </w:p>
         </w:tc>
@@ -63,7 +96,7 @@
       <w:tr>
         <w:tc>
           <w:tcPr>
-            <w:tcW w:w="2335" w:type="dxa"/>
+            <w:tcW w:w="3055" w:type="dxa"/>
           </w:tcPr>
           <w:p>
             <w:r>
@@ -80,20 +113,41 @@
             <w:r>
               <w:t xml:space="preserve"> Will default the month, date_num, day, and year to the current date</w:t>
             </w:r>
+            <w:r>
+              <w:t>.</w:t>
+            </w:r>
           </w:p>
           <w:p>
             <w:r>
               <w:t>getUserRequest()</w:t>
             </w:r>
+            <w:r>
+              <w:t xml:space="preserve"> </w:t>
+            </w:r>
+            <w:r>
+              <w:sym w:font="Wingdings" w:char="F0E0"/>
+            </w:r>
+            <w:r>
+              <w:t xml:space="preserve"> Will get the user’s request for the goTo functions</w:t>
+            </w:r>
           </w:p>
           <w:p>
             <w:r>
               <w:t>goToDate()</w:t>
             </w:r>
-          </w:p>
-          <w:p>
-            <w:r>
-              <w:t>calculateDays()</w:t>
+            <w:r>
+              <w:t xml:space="preserve"> </w:t>
+            </w:r>
+            <w:r>
+              <w:sym w:font="Wingdings" w:char="F0E0"/>
+            </w:r>
+            <w:r>
+              <w:t xml:space="preserve"> Calls the goToMonth function and focuses on date specified</w:t>
+            </w:r>
+          </w:p>
+          <w:p>
+            <w:r>
+              <w:t>goToMonth()</w:t>
             </w:r>
           </w:p>
         </w:tc>
@@ -107,16 +161,22 @@
         <w:tblLook w:val="04A0" w:firstRow="1" w:lastRow="0" w:firstColumn="1" w:lastColumn="0" w:noHBand="0" w:noVBand="1"/>
       </w:tblPr>
       <w:tblGrid>
-        <w:gridCol w:w="2335"/>
+        <w:gridCol w:w="3055"/>
       </w:tblGrid>
       <w:tr>
         <w:tc>
           <w:tcPr>
-            <w:tcW w:w="2335" w:type="dxa"/>
+            <w:tcW w:w="3055" w:type="dxa"/>
           </w:tcPr>
           <w:p>
             <w:r>
-              <w:t>Class: Month extends Calendar</w:t>
+              <w:rPr>
+                <w:b/>
+              </w:rPr>
+              <w:t>Class</w:t>
+            </w:r>
+            <w:r>
+              <w:t>: Month extends Calendar</w:t>
             </w:r>
           </w:p>
         </w:tc>
@@ -124,7 +184,7 @@
       <w:tr>
         <w:tc>
           <w:tcPr>
-            <w:tcW w:w="2335" w:type="dxa"/>
+            <w:tcW w:w="3055" w:type="dxa"/>
           </w:tcPr>
           <w:p>
             <w:r>
@@ -136,7 +196,7 @@
       <w:tr>
         <w:tc>
           <w:tcPr>
-            <w:tcW w:w="2335" w:type="dxa"/>
+            <w:tcW w:w="3055" w:type="dxa"/>
           </w:tcPr>
           <w:p>
             <w:r>
@@ -145,22 +205,28 @@
           </w:p>
           <w:p>
             <w:r>
-              <w:t>setNumOfDays()</w:t>
-            </w:r>
-          </w:p>
-          <w:p>
-            <w:r>
-              <w:t>setWeekdayStart()</w:t>
-            </w:r>
-            <w:r>
-              <w:t>s</w:t>
+              <w:t>Month()</w:t>
             </w:r>
             <w:bookmarkStart w:id="0" w:name="_GoBack"/>
             <w:bookmarkEnd w:id="0"/>
+          </w:p>
+          <w:p>
+            <w:r>
+              <w:t>setNumOfDays()</w:t>
+            </w:r>
+            <w:r>
+              <w:t xml:space="preserve"> &lt;&lt; May include this in the constructor of the class</w:t>
+            </w:r>
+          </w:p>
+          <w:p>
+            <w:r>
+              <w:t>setWeekdayStart()</w:t>
+            </w:r>
           </w:p>
         </w:tc>
       </w:tr>
     </w:tbl>
+    <w:p/>
     <w:p/>
     <w:sectPr>
       <w:pgSz w:w="12240" w:h="15840"/>

</xml_diff>